<commit_message>
updating CV and resume to include MIT internship in February
</commit_message>
<xml_diff>
--- a/cvresume/CV_Tuna_Toksoz.docx
+++ b/cvresume/CV_Tuna_Toksoz.docx
@@ -16,8 +16,6 @@
       <w:bookmarkStart w:id="0" w:name="_Toc246882123"/>
       <w:bookmarkStart w:id="1" w:name="_Toc246882626"/>
       <w:bookmarkStart w:id="2" w:name="_Toc246882799"/>
-      <w:bookmarkStart w:id="3" w:name="_GoBack"/>
-      <w:bookmarkEnd w:id="3"/>
       <w:r>
         <w:rPr>
           <w:b/>
@@ -384,15 +382,15 @@
           <w:bottom w:val="single" w:sz="6" w:space="1" w:color="auto"/>
         </w:pBdr>
       </w:pPr>
-      <w:bookmarkStart w:id="4" w:name="_Toc246882124"/>
-      <w:bookmarkStart w:id="5" w:name="_Toc246882627"/>
-      <w:bookmarkStart w:id="6" w:name="_Toc246882800"/>
+      <w:bookmarkStart w:id="3" w:name="_Toc246882124"/>
+      <w:bookmarkStart w:id="4" w:name="_Toc246882627"/>
+      <w:bookmarkStart w:id="5" w:name="_Toc246882800"/>
       <w:r>
         <w:t>CAREER OBJECTIVE</w:t>
       </w:r>
+      <w:bookmarkEnd w:id="3"/>
       <w:bookmarkEnd w:id="4"/>
       <w:bookmarkEnd w:id="5"/>
-      <w:bookmarkEnd w:id="6"/>
     </w:p>
     <w:p>
       <w:pPr>
@@ -421,15 +419,15 @@
           <w:bottom w:val="single" w:sz="6" w:space="1" w:color="auto"/>
         </w:pBdr>
       </w:pPr>
-      <w:bookmarkStart w:id="7" w:name="_Toc246882125"/>
-      <w:bookmarkStart w:id="8" w:name="_Toc246882628"/>
-      <w:bookmarkStart w:id="9" w:name="_Toc246882801"/>
+      <w:bookmarkStart w:id="6" w:name="_Toc246882125"/>
+      <w:bookmarkStart w:id="7" w:name="_Toc246882628"/>
+      <w:bookmarkStart w:id="8" w:name="_Toc246882801"/>
       <w:r>
         <w:t>PERSONAL INFORMATION</w:t>
       </w:r>
+      <w:bookmarkEnd w:id="6"/>
       <w:bookmarkEnd w:id="7"/>
       <w:bookmarkEnd w:id="8"/>
-      <w:bookmarkEnd w:id="9"/>
     </w:p>
     <w:p>
       <w:pPr>
@@ -602,7 +600,23 @@
                 <w:sz w:val="20"/>
                 <w:szCs w:val="20"/>
               </w:rPr>
-              <w:t>@ Bogazici University</w:t>
+              <w:t xml:space="preserve">@ </w:t>
+            </w:r>
+            <w:proofErr w:type="spellStart"/>
+            <w:r>
+              <w:rPr>
+                <w:sz w:val="20"/>
+                <w:szCs w:val="20"/>
+              </w:rPr>
+              <w:t>Bogazici</w:t>
+            </w:r>
+            <w:proofErr w:type="spellEnd"/>
+            <w:r>
+              <w:rPr>
+                <w:sz w:val="20"/>
+                <w:szCs w:val="20"/>
+              </w:rPr>
+              <w:t xml:space="preserve"> University</w:t>
             </w:r>
             <w:r>
               <w:rPr>
@@ -754,7 +768,39 @@
                 <w:sz w:val="20"/>
                 <w:szCs w:val="20"/>
               </w:rPr>
-              <w:t xml:space="preserve">5. Kisim E-1 3/A D:7 Atakoy </w:t>
+              <w:t xml:space="preserve">5. </w:t>
+            </w:r>
+            <w:proofErr w:type="spellStart"/>
+            <w:r>
+              <w:rPr>
+                <w:sz w:val="20"/>
+                <w:szCs w:val="20"/>
+              </w:rPr>
+              <w:t>Kisim</w:t>
+            </w:r>
+            <w:proofErr w:type="spellEnd"/>
+            <w:r>
+              <w:rPr>
+                <w:sz w:val="20"/>
+                <w:szCs w:val="20"/>
+              </w:rPr>
+              <w:t xml:space="preserve"> E-1 3/A D:7 </w:t>
+            </w:r>
+            <w:proofErr w:type="spellStart"/>
+            <w:r>
+              <w:rPr>
+                <w:sz w:val="20"/>
+                <w:szCs w:val="20"/>
+              </w:rPr>
+              <w:t>Atakoy</w:t>
+            </w:r>
+            <w:proofErr w:type="spellEnd"/>
+            <w:r>
+              <w:rPr>
+                <w:sz w:val="20"/>
+                <w:szCs w:val="20"/>
+              </w:rPr>
+              <w:t xml:space="preserve"> </w:t>
             </w:r>
           </w:p>
           <w:p>
@@ -775,7 +821,23 @@
                 <w:sz w:val="20"/>
                 <w:szCs w:val="20"/>
               </w:rPr>
-              <w:t>34158  Bakirkoy/Istanbul Turkey</w:t>
+              <w:t xml:space="preserve">34158  </w:t>
+            </w:r>
+            <w:proofErr w:type="spellStart"/>
+            <w:r>
+              <w:rPr>
+                <w:sz w:val="20"/>
+                <w:szCs w:val="20"/>
+              </w:rPr>
+              <w:t>Bakirkoy</w:t>
+            </w:r>
+            <w:proofErr w:type="spellEnd"/>
+            <w:r>
+              <w:rPr>
+                <w:sz w:val="20"/>
+                <w:szCs w:val="20"/>
+              </w:rPr>
+              <w:t>/Istanbul Turkey</w:t>
             </w:r>
           </w:p>
         </w:tc>
@@ -1313,15 +1375,15 @@
           <w:bottom w:val="single" w:sz="6" w:space="1" w:color="auto"/>
         </w:pBdr>
       </w:pPr>
-      <w:bookmarkStart w:id="10" w:name="_Toc246882126"/>
-      <w:bookmarkStart w:id="11" w:name="_Toc246882629"/>
-      <w:bookmarkStart w:id="12" w:name="_Toc246882802"/>
+      <w:bookmarkStart w:id="9" w:name="_Toc246882126"/>
+      <w:bookmarkStart w:id="10" w:name="_Toc246882629"/>
+      <w:bookmarkStart w:id="11" w:name="_Toc246882802"/>
       <w:r>
         <w:t>AREAS OF INTEREST</w:t>
       </w:r>
+      <w:bookmarkEnd w:id="9"/>
       <w:bookmarkEnd w:id="10"/>
       <w:bookmarkEnd w:id="11"/>
-      <w:bookmarkEnd w:id="12"/>
     </w:p>
     <w:p>
       <w:pPr>
@@ -1384,15 +1446,15 @@
           <w:bottom w:val="single" w:sz="6" w:space="1" w:color="auto"/>
         </w:pBdr>
       </w:pPr>
-      <w:bookmarkStart w:id="13" w:name="_Toc246882127"/>
-      <w:bookmarkStart w:id="14" w:name="_Toc246882630"/>
-      <w:bookmarkStart w:id="15" w:name="_Toc246882803"/>
+      <w:bookmarkStart w:id="12" w:name="_Toc246882127"/>
+      <w:bookmarkStart w:id="13" w:name="_Toc246882630"/>
+      <w:bookmarkStart w:id="14" w:name="_Toc246882803"/>
       <w:r>
         <w:t>EDUCATIONAL BACKGROUND</w:t>
       </w:r>
+      <w:bookmarkEnd w:id="12"/>
       <w:bookmarkEnd w:id="13"/>
       <w:bookmarkEnd w:id="14"/>
-      <w:bookmarkEnd w:id="15"/>
     </w:p>
     <w:p>
       <w:pPr>
@@ -1512,12 +1574,21 @@
                 <w:szCs w:val="22"/>
               </w:rPr>
             </w:pPr>
-            <w:r>
-              <w:rPr>
-                <w:sz w:val="22"/>
-                <w:szCs w:val="22"/>
-              </w:rPr>
-              <w:t xml:space="preserve">B.Sc </w:t>
+            <w:proofErr w:type="spellStart"/>
+            <w:r>
+              <w:rPr>
+                <w:sz w:val="22"/>
+                <w:szCs w:val="22"/>
+              </w:rPr>
+              <w:t>B.Sc</w:t>
+            </w:r>
+            <w:proofErr w:type="spellEnd"/>
+            <w:r>
+              <w:rPr>
+                <w:sz w:val="22"/>
+                <w:szCs w:val="22"/>
+              </w:rPr>
+              <w:t xml:space="preserve"> </w:t>
             </w:r>
             <w:r>
               <w:rPr>
@@ -1622,12 +1693,21 @@
                 <w:szCs w:val="22"/>
               </w:rPr>
             </w:pPr>
-            <w:r>
-              <w:rPr>
-                <w:sz w:val="22"/>
-                <w:szCs w:val="22"/>
-              </w:rPr>
-              <w:t>Bogazici University</w:t>
+            <w:proofErr w:type="spellStart"/>
+            <w:r>
+              <w:rPr>
+                <w:sz w:val="22"/>
+                <w:szCs w:val="22"/>
+              </w:rPr>
+              <w:t>Bogazici</w:t>
+            </w:r>
+            <w:proofErr w:type="spellEnd"/>
+            <w:r>
+              <w:rPr>
+                <w:sz w:val="22"/>
+                <w:szCs w:val="22"/>
+              </w:rPr>
+              <w:t xml:space="preserve"> University</w:t>
             </w:r>
             <w:r>
               <w:rPr>
@@ -1710,6 +1790,7 @@
                 <w:szCs w:val="22"/>
               </w:rPr>
             </w:pPr>
+            <w:proofErr w:type="spellStart"/>
             <w:smartTag w:uri="urn:schemas-microsoft-com:office:smarttags" w:element="place">
               <w:smartTag w:uri="urn:schemas-microsoft-com:office:smarttags" w:element="PlaceName">
                 <w:r>
@@ -1720,6 +1801,7 @@
                   <w:t>Kultur</w:t>
                 </w:r>
               </w:smartTag>
+              <w:proofErr w:type="spellEnd"/>
               <w:r>
                 <w:rPr>
                   <w:sz w:val="22"/>
@@ -1773,15 +1855,15 @@
           <w:bottom w:val="single" w:sz="6" w:space="1" w:color="auto"/>
         </w:pBdr>
       </w:pPr>
-      <w:bookmarkStart w:id="16" w:name="_Toc246882128"/>
-      <w:bookmarkStart w:id="17" w:name="_Toc246882631"/>
-      <w:bookmarkStart w:id="18" w:name="_Toc246882804"/>
+      <w:bookmarkStart w:id="15" w:name="_Toc246882128"/>
+      <w:bookmarkStart w:id="16" w:name="_Toc246882631"/>
+      <w:bookmarkStart w:id="17" w:name="_Toc246882804"/>
       <w:r>
         <w:t>AWARDS &amp; HONORS</w:t>
       </w:r>
+      <w:bookmarkEnd w:id="15"/>
       <w:bookmarkEnd w:id="16"/>
       <w:bookmarkEnd w:id="17"/>
-      <w:bookmarkEnd w:id="18"/>
     </w:p>
     <w:p>
       <w:pPr>
@@ -1796,7 +1878,7 @@
           <w:szCs w:val="22"/>
         </w:rPr>
       </w:pPr>
-      <w:bookmarkStart w:id="19" w:name="_Toc246882129"/>
+      <w:bookmarkStart w:id="18" w:name="_Toc246882129"/>
       <w:r>
         <w:rPr>
           <w:b/>
@@ -1804,6 +1886,24 @@
         </w:rPr>
         <w:t>db4o Most Valuable Professional, 2009 by db4objects</w:t>
       </w:r>
+      <w:bookmarkEnd w:id="18"/>
+    </w:p>
+    <w:p>
+      <w:pPr>
+        <w:ind w:left="720"/>
+        <w:rPr>
+          <w:b/>
+          <w:szCs w:val="22"/>
+        </w:rPr>
+      </w:pPr>
+      <w:bookmarkStart w:id="19" w:name="_Toc246882130"/>
+      <w:r>
+        <w:rPr>
+          <w:b/>
+          <w:szCs w:val="22"/>
+        </w:rPr>
+        <w:t>db4o Most Valuable Professional, 2008 by db4objects</w:t>
+      </w:r>
       <w:bookmarkEnd w:id="19"/>
     </w:p>
     <w:p>
@@ -1814,47 +1914,29 @@
           <w:szCs w:val="22"/>
         </w:rPr>
       </w:pPr>
-      <w:bookmarkStart w:id="20" w:name="_Toc246882130"/>
+      <w:bookmarkStart w:id="20" w:name="_Toc246882131"/>
       <w:r>
         <w:rPr>
           <w:b/>
           <w:szCs w:val="22"/>
         </w:rPr>
-        <w:t>db4o Most Valuable Professional, 2008 by db4objects</w:t>
+        <w:t>db4o Most Valuable Professional</w:t>
+      </w:r>
+      <w:r>
+        <w:rPr>
+          <w:b/>
+          <w:szCs w:val="22"/>
+        </w:rPr>
+        <w:t>,</w:t>
+      </w:r>
+      <w:r>
+        <w:rPr>
+          <w:b/>
+          <w:szCs w:val="22"/>
+        </w:rPr>
+        <w:t xml:space="preserve"> 2007 by db4objects</w:t>
       </w:r>
       <w:bookmarkEnd w:id="20"/>
-    </w:p>
-    <w:p>
-      <w:pPr>
-        <w:ind w:left="720"/>
-        <w:rPr>
-          <w:b/>
-          <w:szCs w:val="22"/>
-        </w:rPr>
-      </w:pPr>
-      <w:bookmarkStart w:id="21" w:name="_Toc246882131"/>
-      <w:r>
-        <w:rPr>
-          <w:b/>
-          <w:szCs w:val="22"/>
-        </w:rPr>
-        <w:t>db4o Most Valuable Professional</w:t>
-      </w:r>
-      <w:r>
-        <w:rPr>
-          <w:b/>
-          <w:szCs w:val="22"/>
-        </w:rPr>
-        <w:t>,</w:t>
-      </w:r>
-      <w:r>
-        <w:rPr>
-          <w:b/>
-          <w:szCs w:val="22"/>
-        </w:rPr>
-        <w:t xml:space="preserve"> 2007 by db4objects</w:t>
-      </w:r>
-      <w:bookmarkEnd w:id="21"/>
     </w:p>
     <w:p>
       <w:pPr>
@@ -1896,7 +1978,23 @@
           <w:sz w:val="22"/>
           <w:szCs w:val="22"/>
         </w:rPr>
-        <w:t xml:space="preserve"> (dVPs) are recognized individuals with expertise in the db4o product who actively participate in </w:t>
+        <w:t xml:space="preserve"> (</w:t>
+      </w:r>
+      <w:proofErr w:type="spellStart"/>
+      <w:r>
+        <w:rPr>
+          <w:sz w:val="22"/>
+          <w:szCs w:val="22"/>
+        </w:rPr>
+        <w:t>dVPs</w:t>
+      </w:r>
+      <w:proofErr w:type="spellEnd"/>
+      <w:r>
+        <w:rPr>
+          <w:sz w:val="22"/>
+          <w:szCs w:val="22"/>
+        </w:rPr>
+        <w:t xml:space="preserve">) are recognized individuals with expertise in the db4o product who actively participate in </w:t>
       </w:r>
       <w:r>
         <w:rPr>
@@ -2150,18 +2248,18 @@
           <w:bottom w:val="single" w:sz="6" w:space="1" w:color="auto"/>
         </w:pBdr>
       </w:pPr>
-      <w:bookmarkStart w:id="22" w:name="_Toc246882132"/>
-      <w:bookmarkStart w:id="23" w:name="_Toc246882632"/>
-      <w:bookmarkStart w:id="24" w:name="_Toc246882805"/>
+      <w:bookmarkStart w:id="21" w:name="_Toc246882132"/>
+      <w:bookmarkStart w:id="22" w:name="_Toc246882632"/>
+      <w:bookmarkStart w:id="23" w:name="_Toc246882805"/>
       <w:r>
         <w:t>TECHNICAL SKILLS &amp;</w:t>
       </w:r>
       <w:r>
         <w:t xml:space="preserve"> COMPETENCE</w:t>
       </w:r>
+      <w:bookmarkEnd w:id="21"/>
       <w:bookmarkEnd w:id="22"/>
       <w:bookmarkEnd w:id="23"/>
-      <w:bookmarkEnd w:id="24"/>
     </w:p>
     <w:p>
       <w:pPr>
@@ -2443,6 +2541,7 @@
         </w:rPr>
         <w:t>ORM (</w:t>
       </w:r>
+      <w:proofErr w:type="spellStart"/>
       <w:r>
         <w:rPr>
           <w:sz w:val="22"/>
@@ -2450,6 +2549,7 @@
         </w:rPr>
         <w:t>NHibernate</w:t>
       </w:r>
+      <w:proofErr w:type="spellEnd"/>
       <w:r>
         <w:rPr>
           <w:sz w:val="22"/>
@@ -2480,20 +2580,47 @@
           <w:szCs w:val="22"/>
         </w:rPr>
       </w:pPr>
-      <w:r>
-        <w:rPr>
-          <w:sz w:val="22"/>
-          <w:szCs w:val="22"/>
-        </w:rPr>
-        <w:t>IoC and AOP (Castle, Spring, LinFu</w:t>
-      </w:r>
-      <w:r>
-        <w:rPr>
-          <w:sz w:val="22"/>
-          <w:szCs w:val="22"/>
-        </w:rPr>
-        <w:t>, PostSharp</w:t>
-      </w:r>
+      <w:proofErr w:type="spellStart"/>
+      <w:r>
+        <w:rPr>
+          <w:sz w:val="22"/>
+          <w:szCs w:val="22"/>
+        </w:rPr>
+        <w:t>IoC</w:t>
+      </w:r>
+      <w:proofErr w:type="spellEnd"/>
+      <w:r>
+        <w:rPr>
+          <w:sz w:val="22"/>
+          <w:szCs w:val="22"/>
+        </w:rPr>
+        <w:t xml:space="preserve"> and AOP (Castle, Spring, </w:t>
+      </w:r>
+      <w:proofErr w:type="spellStart"/>
+      <w:r>
+        <w:rPr>
+          <w:sz w:val="22"/>
+          <w:szCs w:val="22"/>
+        </w:rPr>
+        <w:t>LinFu</w:t>
+      </w:r>
+      <w:proofErr w:type="spellEnd"/>
+      <w:r>
+        <w:rPr>
+          <w:sz w:val="22"/>
+          <w:szCs w:val="22"/>
+        </w:rPr>
+        <w:t xml:space="preserve">, </w:t>
+      </w:r>
+      <w:proofErr w:type="spellStart"/>
+      <w:r>
+        <w:rPr>
+          <w:sz w:val="22"/>
+          <w:szCs w:val="22"/>
+        </w:rPr>
+        <w:t>PostSharp</w:t>
+      </w:r>
+      <w:proofErr w:type="spellEnd"/>
       <w:r>
         <w:rPr>
           <w:sz w:val="22"/>
@@ -2559,8 +2686,33 @@
           <w:sz w:val="22"/>
           <w:szCs w:val="22"/>
         </w:rPr>
-        <w:t>HTML, Javascript, CSS, MS Ajax, JQuery</w:t>
-      </w:r>
+        <w:t xml:space="preserve">HTML, </w:t>
+      </w:r>
+      <w:proofErr w:type="spellStart"/>
+      <w:r>
+        <w:rPr>
+          <w:sz w:val="22"/>
+          <w:szCs w:val="22"/>
+        </w:rPr>
+        <w:t>Javascript</w:t>
+      </w:r>
+      <w:proofErr w:type="spellEnd"/>
+      <w:r>
+        <w:rPr>
+          <w:sz w:val="22"/>
+          <w:szCs w:val="22"/>
+        </w:rPr>
+        <w:t xml:space="preserve">, CSS, MS Ajax, </w:t>
+      </w:r>
+      <w:proofErr w:type="spellStart"/>
+      <w:r>
+        <w:rPr>
+          <w:sz w:val="22"/>
+          <w:szCs w:val="22"/>
+        </w:rPr>
+        <w:t>JQuery</w:t>
+      </w:r>
+      <w:proofErr w:type="spellEnd"/>
     </w:p>
     <w:p>
       <w:pPr>
@@ -2584,19 +2736,53 @@
         </w:rPr>
         <w:t>Unit Testing (</w:t>
       </w:r>
-      <w:r>
-        <w:rPr>
-          <w:sz w:val="22"/>
-          <w:szCs w:val="22"/>
-        </w:rPr>
-        <w:t xml:space="preserve">XUnit, </w:t>
-      </w:r>
-      <w:r>
-        <w:rPr>
-          <w:sz w:val="22"/>
-          <w:szCs w:val="22"/>
-        </w:rPr>
-        <w:t>NUnit, MS Test, VSTS, Rhino Mocks, Moq)</w:t>
+      <w:proofErr w:type="spellStart"/>
+      <w:r>
+        <w:rPr>
+          <w:sz w:val="22"/>
+          <w:szCs w:val="22"/>
+        </w:rPr>
+        <w:t>XUnit</w:t>
+      </w:r>
+      <w:proofErr w:type="spellEnd"/>
+      <w:r>
+        <w:rPr>
+          <w:sz w:val="22"/>
+          <w:szCs w:val="22"/>
+        </w:rPr>
+        <w:t xml:space="preserve">, </w:t>
+      </w:r>
+      <w:proofErr w:type="spellStart"/>
+      <w:r>
+        <w:rPr>
+          <w:sz w:val="22"/>
+          <w:szCs w:val="22"/>
+        </w:rPr>
+        <w:t>NUnit</w:t>
+      </w:r>
+      <w:proofErr w:type="spellEnd"/>
+      <w:r>
+        <w:rPr>
+          <w:sz w:val="22"/>
+          <w:szCs w:val="22"/>
+        </w:rPr>
+        <w:t xml:space="preserve">, MS Test, VSTS, Rhino Mocks, </w:t>
+      </w:r>
+      <w:proofErr w:type="spellStart"/>
+      <w:r>
+        <w:rPr>
+          <w:sz w:val="22"/>
+          <w:szCs w:val="22"/>
+        </w:rPr>
+        <w:t>Moq</w:t>
+      </w:r>
+      <w:proofErr w:type="spellEnd"/>
+      <w:r>
+        <w:rPr>
+          <w:sz w:val="22"/>
+          <w:szCs w:val="22"/>
+        </w:rPr>
+        <w:t>)</w:t>
       </w:r>
     </w:p>
     <w:p>
@@ -2778,15 +2964,15 @@
           <w:bottom w:val="single" w:sz="6" w:space="1" w:color="auto"/>
         </w:pBdr>
       </w:pPr>
-      <w:bookmarkStart w:id="25" w:name="_Toc246882133"/>
-      <w:bookmarkStart w:id="26" w:name="_Toc246882633"/>
-      <w:bookmarkStart w:id="27" w:name="_Toc246882806"/>
+      <w:bookmarkStart w:id="24" w:name="_Toc246882133"/>
+      <w:bookmarkStart w:id="25" w:name="_Toc246882633"/>
+      <w:bookmarkStart w:id="26" w:name="_Toc246882806"/>
       <w:r>
         <w:t>WORKING EXPERIENCE</w:t>
       </w:r>
+      <w:bookmarkEnd w:id="24"/>
       <w:bookmarkEnd w:id="25"/>
       <w:bookmarkEnd w:id="26"/>
-      <w:bookmarkEnd w:id="27"/>
     </w:p>
     <w:p>
       <w:pPr>
@@ -2874,6 +3060,43 @@
                 <w:szCs w:val="22"/>
                 <w:lang w:val="tr-TR"/>
               </w:rPr>
+              <w:t>February 2010</w:t>
+            </w:r>
+            <w:r>
+              <w:rPr>
+                <w:b/>
+                <w:sz w:val="22"/>
+                <w:szCs w:val="22"/>
+                <w:lang w:val="tr-TR"/>
+              </w:rPr>
+              <w:t>-</w:t>
+            </w:r>
+            <w:r>
+              <w:rPr>
+                <w:b/>
+                <w:sz w:val="22"/>
+                <w:szCs w:val="22"/>
+                <w:lang w:val="tr-TR"/>
+              </w:rPr>
+              <w:t>February 2010</w:t>
+            </w:r>
+          </w:p>
+          <w:p>
+            <w:pPr>
+              <w:rPr>
+                <w:b/>
+                <w:sz w:val="22"/>
+                <w:szCs w:val="22"/>
+                <w:lang w:val="tr-TR"/>
+              </w:rPr>
+            </w:pPr>
+            <w:r>
+              <w:rPr>
+                <w:b/>
+                <w:sz w:val="22"/>
+                <w:szCs w:val="22"/>
+                <w:lang w:val="tr-TR"/>
+              </w:rPr>
               <w:t>September 2009-October 2009</w:t>
             </w:r>
           </w:p>
@@ -3903,15 +4126,15 @@
           <w:bottom w:val="single" w:sz="6" w:space="1" w:color="auto"/>
         </w:pBdr>
       </w:pPr>
-      <w:bookmarkStart w:id="28" w:name="_Toc246882134"/>
-      <w:bookmarkStart w:id="29" w:name="_Toc246882634"/>
-      <w:bookmarkStart w:id="30" w:name="_Toc246882807"/>
+      <w:bookmarkStart w:id="27" w:name="_Toc246882134"/>
+      <w:bookmarkStart w:id="28" w:name="_Toc246882634"/>
+      <w:bookmarkStart w:id="29" w:name="_Toc246882807"/>
       <w:r>
         <w:t>PROJECTS</w:t>
       </w:r>
+      <w:bookmarkEnd w:id="27"/>
       <w:bookmarkEnd w:id="28"/>
       <w:bookmarkEnd w:id="29"/>
-      <w:bookmarkEnd w:id="30"/>
     </w:p>
     <w:p>
       <w:pPr>
@@ -3921,13 +4144,13 @@
           <w:numId w:val="16"/>
         </w:numPr>
       </w:pPr>
-      <w:bookmarkStart w:id="31" w:name="_Toc246882635"/>
-      <w:bookmarkStart w:id="32" w:name="_Toc246882808"/>
+      <w:bookmarkStart w:id="30" w:name="_Toc246882635"/>
+      <w:bookmarkStart w:id="31" w:name="_Toc246882808"/>
       <w:r>
         <w:t>Open Source Projects</w:t>
       </w:r>
+      <w:bookmarkEnd w:id="30"/>
       <w:bookmarkEnd w:id="31"/>
-      <w:bookmarkEnd w:id="32"/>
     </w:p>
     <w:p>
       <w:pPr>
@@ -3941,8 +4164,8 @@
           <w:sz w:val="24"/>
         </w:rPr>
       </w:pPr>
-      <w:bookmarkStart w:id="33" w:name="_Toc246882636"/>
-      <w:bookmarkStart w:id="34" w:name="_Toc246882809"/>
+      <w:bookmarkStart w:id="32" w:name="_Toc246882636"/>
+      <w:bookmarkStart w:id="33" w:name="_Toc246882809"/>
       <w:r>
         <w:rPr>
           <w:sz w:val="24"/>
@@ -3962,8 +4185,8 @@
         <w:t>(November 2008 - Present)</w:t>
       </w:r>
     </w:p>
+    <w:bookmarkEnd w:id="32"/>
     <w:bookmarkEnd w:id="33"/>
-    <w:bookmarkEnd w:id="34"/>
     <w:p>
       <w:pPr>
         <w:ind w:left="720"/>
@@ -4016,7 +4239,27 @@
           <w:sz w:val="22"/>
           <w:szCs w:val="22"/>
         </w:rPr>
-        <w:t>(distributed under Apache Software Foundation Licence)</w:t>
+        <w:t xml:space="preserve">(distributed under Apache Software Foundation </w:t>
+      </w:r>
+      <w:proofErr w:type="spellStart"/>
+      <w:r>
+        <w:rPr>
+          <w:rStyle w:val="Strong"/>
+          <w:b w:val="0"/>
+          <w:sz w:val="22"/>
+          <w:szCs w:val="22"/>
+        </w:rPr>
+        <w:t>Licence</w:t>
+      </w:r>
+      <w:proofErr w:type="spellEnd"/>
+      <w:r>
+        <w:rPr>
+          <w:rStyle w:val="Strong"/>
+          <w:b w:val="0"/>
+          <w:sz w:val="22"/>
+          <w:szCs w:val="22"/>
+        </w:rPr>
+        <w:t>)</w:t>
       </w:r>
       <w:r>
         <w:rPr>
@@ -4060,7 +4303,39 @@
           <w:sz w:val="22"/>
           <w:szCs w:val="22"/>
         </w:rPr>
-        <w:t xml:space="preserve">Castle project hosts several projects including MicroKernel/Windsor, Monorail, ActiveRecord, and a number of supporting projects. </w:t>
+        <w:t xml:space="preserve">Castle project hosts several projects including </w:t>
+      </w:r>
+      <w:proofErr w:type="spellStart"/>
+      <w:r>
+        <w:rPr>
+          <w:sz w:val="22"/>
+          <w:szCs w:val="22"/>
+        </w:rPr>
+        <w:t>MicroKernel</w:t>
+      </w:r>
+      <w:proofErr w:type="spellEnd"/>
+      <w:r>
+        <w:rPr>
+          <w:sz w:val="22"/>
+          <w:szCs w:val="22"/>
+        </w:rPr>
+        <w:t xml:space="preserve">/Windsor, Monorail, </w:t>
+      </w:r>
+      <w:proofErr w:type="spellStart"/>
+      <w:r>
+        <w:rPr>
+          <w:sz w:val="22"/>
+          <w:szCs w:val="22"/>
+        </w:rPr>
+        <w:t>ActiveRecord</w:t>
+      </w:r>
+      <w:proofErr w:type="spellEnd"/>
+      <w:r>
+        <w:rPr>
+          <w:sz w:val="22"/>
+          <w:szCs w:val="22"/>
+        </w:rPr>
+        <w:t xml:space="preserve">, and a number of supporting projects. </w:t>
       </w:r>
       <w:r>
         <w:rPr>
@@ -4095,7 +4370,23 @@
           <w:sz w:val="22"/>
           <w:szCs w:val="22"/>
         </w:rPr>
-        <w:t xml:space="preserve"> the NHibernate Integration Facility, but I also have interest in other parts of the framework, especially Windsor/Microkernel.</w:t>
+        <w:t xml:space="preserve"> the </w:t>
+      </w:r>
+      <w:proofErr w:type="spellStart"/>
+      <w:r>
+        <w:rPr>
+          <w:sz w:val="22"/>
+          <w:szCs w:val="22"/>
+        </w:rPr>
+        <w:t>NHibernate</w:t>
+      </w:r>
+      <w:proofErr w:type="spellEnd"/>
+      <w:r>
+        <w:rPr>
+          <w:sz w:val="22"/>
+          <w:szCs w:val="22"/>
+        </w:rPr>
+        <w:t xml:space="preserve"> Integration Facility, but I also have interest in other parts of the framework, especially Windsor/Microkernel.</w:t>
       </w:r>
     </w:p>
     <w:p>
@@ -4278,14 +4569,16 @@
           <w:lang w:val="tr-TR"/>
         </w:rPr>
       </w:pPr>
-      <w:bookmarkStart w:id="35" w:name="_Toc246882637"/>
-      <w:bookmarkStart w:id="36" w:name="_Toc246882810"/>
+      <w:bookmarkStart w:id="34" w:name="_Toc246882637"/>
+      <w:bookmarkStart w:id="35" w:name="_Toc246882810"/>
+      <w:proofErr w:type="spellStart"/>
       <w:r>
         <w:rPr>
           <w:sz w:val="24"/>
         </w:rPr>
         <w:t>NHibernate</w:t>
       </w:r>
+      <w:proofErr w:type="spellEnd"/>
       <w:r>
         <w:rPr>
           <w:lang w:val="tr-TR"/>
@@ -4300,8 +4593,8 @@
         <w:t>(August 2008 - Present)</w:t>
       </w:r>
     </w:p>
+    <w:bookmarkEnd w:id="34"/>
     <w:bookmarkEnd w:id="35"/>
-    <w:bookmarkEnd w:id="36"/>
     <w:p>
       <w:pPr>
         <w:ind w:left="720"/>
@@ -4736,17 +5029,39 @@
           <w:sz w:val="24"/>
         </w:rPr>
       </w:pPr>
-      <w:bookmarkStart w:id="37" w:name="_Toc246882638"/>
-      <w:bookmarkStart w:id="38" w:name="_Toc246882811"/>
+      <w:bookmarkStart w:id="36" w:name="_Toc246882638"/>
+      <w:bookmarkStart w:id="37" w:name="_Toc246882811"/>
+      <w:proofErr w:type="spellStart"/>
       <w:r>
         <w:rPr>
           <w:sz w:val="24"/>
         </w:rPr>
-        <w:t>NHibernate Contrib (2008 - Present)</w:t>
-      </w:r>
-    </w:p>
+        <w:t>NHibernate</w:t>
+      </w:r>
+      <w:proofErr w:type="spellEnd"/>
+      <w:r>
+        <w:rPr>
+          <w:sz w:val="24"/>
+        </w:rPr>
+        <w:t xml:space="preserve"> </w:t>
+      </w:r>
+      <w:proofErr w:type="spellStart"/>
+      <w:r>
+        <w:rPr>
+          <w:sz w:val="24"/>
+        </w:rPr>
+        <w:t>Contrib</w:t>
+      </w:r>
+      <w:proofErr w:type="spellEnd"/>
+      <w:r>
+        <w:rPr>
+          <w:sz w:val="24"/>
+        </w:rPr>
+        <w:t xml:space="preserve"> (2008 - Present)</w:t>
+      </w:r>
+    </w:p>
+    <w:bookmarkEnd w:id="36"/>
     <w:bookmarkEnd w:id="37"/>
-    <w:bookmarkEnd w:id="38"/>
     <w:p>
       <w:pPr>
         <w:ind w:firstLine="720"/>
@@ -5196,8 +5511,9 @@
           <w:sz w:val="24"/>
         </w:rPr>
       </w:pPr>
-      <w:bookmarkStart w:id="39" w:name="_Toc246882640"/>
-      <w:bookmarkStart w:id="40" w:name="_Toc246882813"/>
+      <w:bookmarkStart w:id="38" w:name="_Toc246882640"/>
+      <w:bookmarkStart w:id="39" w:name="_Toc246882813"/>
+      <w:proofErr w:type="spellStart"/>
       <w:r>
         <w:rPr>
           <w:sz w:val="24"/>
@@ -5210,6 +5526,7 @@
         </w:rPr>
         <w:t>Sharp</w:t>
       </w:r>
+      <w:proofErr w:type="spellEnd"/>
       <w:r>
         <w:rPr>
           <w:sz w:val="24"/>
@@ -5234,8 +5551,8 @@
         </w:rPr>
         <w:t>)</w:t>
       </w:r>
+      <w:bookmarkEnd w:id="38"/>
       <w:bookmarkEnd w:id="39"/>
-      <w:bookmarkEnd w:id="40"/>
     </w:p>
     <w:p>
       <w:pPr>
@@ -5622,25 +5939,25 @@
           <w:numId w:val="16"/>
         </w:numPr>
       </w:pPr>
-      <w:bookmarkStart w:id="41" w:name="_Toc246882641"/>
-      <w:bookmarkStart w:id="42" w:name="_Toc246882814"/>
-      <w:bookmarkStart w:id="43" w:name="_Ref247547223"/>
-      <w:bookmarkStart w:id="44" w:name="_Ref247547228"/>
-      <w:bookmarkStart w:id="45" w:name="_Ref247547265"/>
-      <w:bookmarkStart w:id="46" w:name="_Ref247547309"/>
-      <w:bookmarkStart w:id="47" w:name="_Ref247547326"/>
+      <w:bookmarkStart w:id="40" w:name="_Toc246882641"/>
+      <w:bookmarkStart w:id="41" w:name="_Toc246882814"/>
+      <w:bookmarkStart w:id="42" w:name="_Ref247547223"/>
+      <w:bookmarkStart w:id="43" w:name="_Ref247547228"/>
+      <w:bookmarkStart w:id="44" w:name="_Ref247547265"/>
+      <w:bookmarkStart w:id="45" w:name="_Ref247547309"/>
+      <w:bookmarkStart w:id="46" w:name="_Ref247547326"/>
       <w:r>
         <w:t>Private Projects</w:t>
       </w:r>
-      <w:bookmarkStart w:id="48" w:name="_Toc246882642"/>
-      <w:bookmarkStart w:id="49" w:name="_Toc246882815"/>
+      <w:bookmarkStart w:id="47" w:name="_Toc246882642"/>
+      <w:bookmarkStart w:id="48" w:name="_Toc246882815"/>
+      <w:bookmarkEnd w:id="40"/>
       <w:bookmarkEnd w:id="41"/>
       <w:bookmarkEnd w:id="42"/>
       <w:bookmarkEnd w:id="43"/>
       <w:bookmarkEnd w:id="44"/>
       <w:bookmarkEnd w:id="45"/>
       <w:bookmarkEnd w:id="46"/>
-      <w:bookmarkEnd w:id="47"/>
     </w:p>
     <w:p>
       <w:pPr>
@@ -5689,10 +6006,24 @@
         <w:rPr>
           <w:sz w:val="24"/>
         </w:rPr>
-        <w:t xml:space="preserve"> (2009)</w:t>
-      </w:r>
+        <w:t xml:space="preserve"> (2009</w:t>
+      </w:r>
+      <w:r>
+        <w:rPr>
+          <w:sz w:val="24"/>
+        </w:rPr>
+        <w:t xml:space="preserve"> - 2010</w:t>
+      </w:r>
+      <w:bookmarkStart w:id="49" w:name="_GoBack"/>
+      <w:bookmarkEnd w:id="49"/>
+      <w:r>
+        <w:rPr>
+          <w:sz w:val="24"/>
+        </w:rPr>
+        <w:t>)</w:t>
+      </w:r>
+      <w:bookmarkEnd w:id="47"/>
       <w:bookmarkEnd w:id="48"/>
-      <w:bookmarkEnd w:id="49"/>
     </w:p>
     <w:p>
       <w:pPr>
@@ -5879,12 +6210,14 @@
       </w:pPr>
       <w:bookmarkStart w:id="50" w:name="_Toc246882643"/>
       <w:bookmarkStart w:id="51" w:name="_Toc246882816"/>
+      <w:proofErr w:type="spellStart"/>
       <w:r>
         <w:rPr>
           <w:sz w:val="24"/>
         </w:rPr>
         <w:t>LigTv</w:t>
       </w:r>
+      <w:proofErr w:type="spellEnd"/>
       <w:r>
         <w:rPr>
           <w:sz w:val="24"/>
@@ -5895,7 +6228,21 @@
         <w:rPr>
           <w:sz w:val="24"/>
         </w:rPr>
-        <w:t xml:space="preserve">@IBM Turkiye </w:t>
+        <w:t xml:space="preserve">@IBM </w:t>
+      </w:r>
+      <w:proofErr w:type="spellStart"/>
+      <w:r>
+        <w:rPr>
+          <w:sz w:val="24"/>
+        </w:rPr>
+        <w:t>Turkiye</w:t>
+      </w:r>
+      <w:proofErr w:type="spellEnd"/>
+      <w:r>
+        <w:rPr>
+          <w:sz w:val="24"/>
+        </w:rPr>
+        <w:t xml:space="preserve"> </w:t>
       </w:r>
       <w:r>
         <w:rPr>
@@ -6073,8 +6420,16 @@
         <w:rPr>
           <w:sz w:val="24"/>
         </w:rPr>
-        <w:t xml:space="preserve"> @Netron</w:t>
-      </w:r>
+        <w:t xml:space="preserve"> @</w:t>
+      </w:r>
+      <w:proofErr w:type="spellStart"/>
+      <w:r>
+        <w:rPr>
+          <w:sz w:val="24"/>
+        </w:rPr>
+        <w:t>Netron</w:t>
+      </w:r>
+      <w:proofErr w:type="spellEnd"/>
       <w:r>
         <w:rPr>
           <w:sz w:val="24"/>
@@ -6202,7 +6557,21 @@
         <w:rPr>
           <w:sz w:val="24"/>
         </w:rPr>
-        <w:t xml:space="preserve"> @Netron </w:t>
+        <w:t xml:space="preserve"> @</w:t>
+      </w:r>
+      <w:proofErr w:type="spellStart"/>
+      <w:r>
+        <w:rPr>
+          <w:sz w:val="24"/>
+        </w:rPr>
+        <w:t>Netron</w:t>
+      </w:r>
+      <w:proofErr w:type="spellEnd"/>
+      <w:r>
+        <w:rPr>
+          <w:sz w:val="24"/>
+        </w:rPr>
+        <w:t xml:space="preserve"> </w:t>
       </w:r>
       <w:r>
         <w:rPr>
@@ -6867,16 +7236,26 @@
                 <w:sz w:val="22"/>
                 <w:szCs w:val="22"/>
               </w:rPr>
-              <w:t>Tim Barc</w:t>
-            </w:r>
+              <w:t xml:space="preserve">Tim </w:t>
+            </w:r>
+            <w:proofErr w:type="spellStart"/>
             <w:r>
               <w:rPr>
                 <w:b/>
                 <w:sz w:val="22"/>
                 <w:szCs w:val="22"/>
               </w:rPr>
+              <w:t>Barc</w:t>
+            </w:r>
+            <w:r>
+              <w:rPr>
+                <w:b/>
+                <w:sz w:val="22"/>
+                <w:szCs w:val="22"/>
+              </w:rPr>
               <w:t>z</w:t>
             </w:r>
+            <w:proofErr w:type="spellEnd"/>
             <w:r>
               <w:rPr>
                 <w:b/>
@@ -7077,8 +7456,18 @@
                 <w:sz w:val="22"/>
                 <w:szCs w:val="22"/>
               </w:rPr>
-              <w:t>Prof. Gerhard Klimeck</w:t>
-            </w:r>
+              <w:t xml:space="preserve">Prof. Gerhard </w:t>
+            </w:r>
+            <w:proofErr w:type="spellStart"/>
+            <w:r>
+              <w:rPr>
+                <w:b/>
+                <w:sz w:val="22"/>
+                <w:szCs w:val="22"/>
+              </w:rPr>
+              <w:t>Klimeck</w:t>
+            </w:r>
+            <w:proofErr w:type="spellEnd"/>
           </w:p>
           <w:p>
             <w:pPr>
@@ -7162,8 +7551,18 @@
                 <w:sz w:val="22"/>
                 <w:szCs w:val="22"/>
               </w:rPr>
-              <w:t>Assoc. Prof. Can Ozturan</w:t>
-            </w:r>
+              <w:t xml:space="preserve">Assoc. Prof. Can </w:t>
+            </w:r>
+            <w:proofErr w:type="spellStart"/>
+            <w:r>
+              <w:rPr>
+                <w:b/>
+                <w:sz w:val="22"/>
+                <w:szCs w:val="22"/>
+              </w:rPr>
+              <w:t>Ozturan</w:t>
+            </w:r>
+            <w:proofErr w:type="spellEnd"/>
           </w:p>
           <w:p>
             <w:pPr>
@@ -7187,12 +7586,21 @@
                 <w:szCs w:val="22"/>
               </w:rPr>
             </w:pPr>
-            <w:r>
-              <w:rPr>
-                <w:sz w:val="22"/>
-                <w:szCs w:val="22"/>
-              </w:rPr>
-              <w:t>Bogazici University / Turkey</w:t>
+            <w:proofErr w:type="spellStart"/>
+            <w:r>
+              <w:rPr>
+                <w:sz w:val="22"/>
+                <w:szCs w:val="22"/>
+              </w:rPr>
+              <w:t>Bogazici</w:t>
+            </w:r>
+            <w:proofErr w:type="spellEnd"/>
+            <w:r>
+              <w:rPr>
+                <w:sz w:val="22"/>
+                <w:szCs w:val="22"/>
+              </w:rPr>
+              <w:t xml:space="preserve"> University / Turkey</w:t>
             </w:r>
           </w:p>
           <w:p>
@@ -7361,8 +7769,13 @@
       <w:r>
         <w:t xml:space="preserve"> Current GPA: </w:t>
       </w:r>
-      <w:r>
-        <w:t>x.xx, Rank: x</w:t>
+      <w:proofErr w:type="spellStart"/>
+      <w:r>
+        <w:t>x.xx</w:t>
+      </w:r>
+      <w:proofErr w:type="spellEnd"/>
+      <w:r>
+        <w:t>, Rank: x</w:t>
       </w:r>
     </w:p>
   </w:footnote>
@@ -12395,7 +12808,7 @@
 </file>
 
 <file path=customXml/itemProps1.xml><?xml version="1.0" encoding="utf-8"?>
-<ds:datastoreItem xmlns:ds="http://schemas.openxmlformats.org/officeDocument/2006/customXml" ds:itemID="{23BF023A-EAC8-45A0-9BD7-A1B38B6A6A8E}">
+<ds:datastoreItem xmlns:ds="http://schemas.openxmlformats.org/officeDocument/2006/customXml" ds:itemID="{2A7D76F7-D92C-477B-A68D-1100E46E3724}">
   <ds:schemaRefs>
     <ds:schemaRef ds:uri="http://schemas.openxmlformats.org/officeDocument/2006/bibliography"/>
   </ds:schemaRefs>

</xml_diff>